<commit_message>
e2, l5, s1 printp=out changes
</commit_message>
<xml_diff>
--- a/storage/1_CHG2.docx
+++ b/storage/1_CHG2.docx
@@ -249,7 +249,7 @@
                 <w:sz w:val="20"/>
                 <w:szCs w:val="20"/>
               </w:rPr>
-              <w:t>10-Sep-2021, 12:12 </w:t>
+              <w:t>20-Sep-2021, 13:11 </w:t>
             </w:r>
           </w:p>
         </w:tc>
@@ -302,7 +302,7 @@
                 <w:sz w:val="20"/>
                 <w:szCs w:val="20"/>
               </w:rPr>
-              <w:t>aa</w:t>
+              <w:t>a</w:t>
             </w:r>
           </w:p>
         </w:tc>
@@ -2705,7 +2705,7 @@
                 <w:sz w:val="20"/>
                 <w:szCs w:val="20"/>
               </w:rPr>
-              <w:t>213349.4</w:t>
+              <w:t>213366.8</w:t>
             </w:r>
           </w:p>
         </w:tc>
@@ -4097,7 +4097,7 @@
                 <w:sz w:val="20"/>
                 <w:szCs w:val="20"/>
               </w:rPr>
-              <w:t>98060.7</w:t>
+              <w:t>98076.6</w:t>
             </w:r>
           </w:p>
         </w:tc>
@@ -4184,7 +4184,7 @@
                 <w:sz w:val="20"/>
                 <w:szCs w:val="20"/>
               </w:rPr>
-              <w:t>HSD</w:t>
+              <w:t>NaturalGas</w:t>
             </w:r>
           </w:p>
         </w:tc>
@@ -4350,7 +4350,7 @@
                 <w:sz w:val="20"/>
                 <w:szCs w:val="20"/>
               </w:rPr>
-              <w:t>kcal/kg</w:t>
+              <w:t>kcal/Nm³</w:t>
             </w:r>
           </w:p>
         </w:tc>
@@ -4374,7 +4374,7 @@
                 <w:sz w:val="20"/>
                 <w:szCs w:val="20"/>
               </w:rPr>
-              <w:t>10200</w:t>
+              <w:t>9000</w:t>
             </w:r>
           </w:p>
         </w:tc>
@@ -4454,7 +4454,7 @@
                 <w:sz w:val="20"/>
                 <w:szCs w:val="20"/>
               </w:rPr>
-              <w:t>GCV</w:t>
+              <w:t>Nm³/hr</w:t>
             </w:r>
           </w:p>
         </w:tc>
@@ -4478,7 +4478,7 @@
                 <w:sz w:val="20"/>
                 <w:szCs w:val="20"/>
               </w:rPr>
-              <w:t>9.3</w:t>
+              <w:t>10.5</w:t>
             </w:r>
           </w:p>
         </w:tc>
@@ -4602,7 +4602,7 @@
                 <w:sz w:val="20"/>
                 <w:szCs w:val="20"/>
               </w:rPr>
-              <w:t/>
+              <w:t>7.</w:t>
             </w:r>
           </w:p>
         </w:tc>
@@ -4626,7 +4626,7 @@
                 <w:sz w:val="20"/>
                 <w:szCs w:val="20"/>
               </w:rPr>
-              <w:t/>
+              <w:t>Gas Pressure</w:t>
             </w:r>
           </w:p>
         </w:tc>
@@ -4650,7 +4650,7 @@
                 <w:sz w:val="20"/>
                 <w:szCs w:val="20"/>
               </w:rPr>
-              <w:t/>
+              <w:t>mbar</w:t>
             </w:r>
           </w:p>
         </w:tc>
@@ -4674,7 +4674,7 @@
                 <w:sz w:val="20"/>
                 <w:szCs w:val="20"/>
               </w:rPr>
-              <w:t/>
+              <w:t>100</w:t>
             </w:r>
           </w:p>
         </w:tc>

</xml_diff>